<commit_message>
Small updates around ed-attain
</commit_message>
<xml_diff>
--- a/doc/Notes on variable documentation.docx
+++ b/doc/Notes on variable documentation.docx
@@ -42,13 +42,7 @@
         <w:t xml:space="preserve">American Community Survey (ACS) tables </w:t>
       </w:r>
       <w:r>
-        <w:t xml:space="preserve">each have a number—sometimes a very large number—of columns, each of which with a detailed description of what count or calculation it represents. The Census gives each field a unique ID for handling by programmers, and </w:t>
-      </w:r>
-      <w:r>
-        <w:t>a long, plain English description</w:t>
-      </w:r>
-      <w:r>
-        <w:t xml:space="preserve"> for the sake of interpretation. </w:t>
+        <w:t xml:space="preserve">each have a number—sometimes a very large number—of columns, each of which with a detailed description of what count or calculation it represents. The Census gives each field a unique ID for handling by programmers, and a long, plain English description for the sake of interpretation. </w:t>
       </w:r>
       <w:proofErr w:type="gramStart"/>
       <w:r>
@@ -84,10 +78,12 @@
         <w:commentReference w:id="1"/>
       </w:r>
       <w:r>
-        <w:t xml:space="preserve"> </w:t>
-      </w:r>
-      <w:r>
-        <w:t xml:space="preserve"> in the case of table element B17034_0122E—is  too long to be useful in writing programs.</w:t>
+        <w:t xml:space="preserve">  in the case of table element B17034_0122E—is </w:t>
+      </w:r>
+      <w:bookmarkStart w:id="2" w:name="_GoBack"/>
+      <w:bookmarkEnd w:id="2"/>
+      <w:r>
+        <w:t>too long to be useful in writing programs.</w:t>
       </w:r>
     </w:p>
     <w:p>
@@ -240,22 +236,20 @@
       <w:r>
         <w:t xml:space="preserve"> R, which are case sensitive languages. In languages that are not case sensitive such as SAS, users would need to use </w:t>
       </w:r>
-      <w:commentRangeStart w:id="2"/>
+      <w:commentRangeStart w:id="3"/>
       <w:r>
         <w:t>&lt;specific options/means for reading/writing in ways that preserve case&gt;</w:t>
       </w:r>
-      <w:commentRangeEnd w:id="2"/>
+      <w:commentRangeEnd w:id="3"/>
       <w:r>
         <w:rPr>
           <w:rStyle w:val="CommentReference"/>
         </w:rPr>
-        <w:commentReference w:id="2"/>
+        <w:commentReference w:id="3"/>
       </w:r>
       <w:r>
         <w:t xml:space="preserve"> and to make use of the convention’s </w:t>
       </w:r>
-      <w:bookmarkStart w:id="3" w:name="_GoBack"/>
-      <w:bookmarkEnd w:id="3"/>
     </w:p>
     <w:sectPr>
       <w:pgSz w:w="12240" w:h="15840"/>
@@ -301,7 +295,7 @@
       </w:r>
     </w:p>
   </w:comment>
-  <w:comment w:id="2" w:author="Nick Mader" w:date="2015-08-23T23:19:00Z" w:initials="NM">
+  <w:comment w:id="3" w:author="Nick Mader" w:date="2015-08-23T23:19:00Z" w:initials="NM">
     <w:p>
       <w:pPr>
         <w:pStyle w:val="CommentText"/>

</xml_diff>